<commit_message>
Finalizando o PPT - 13/03/2024 - Leo
</commit_message>
<xml_diff>
--- a/documents/Artigo Final - Leonardo Aderaldo Vargas.docx
+++ b/documents/Artigo Final - Leonardo Aderaldo Vargas.docx
@@ -50,43 +50,69 @@
           <w:sz w:val="24"/>
           <w:szCs w:val="24"/>
         </w:rPr>
-        <w:t xml:space="preserve">Leonardo Aderaldo Vargas, Prof. Dr. Galdenoro </w:t>
-      </w:r>
-      <w:proofErr w:type="spellStart"/>
+        <w:t xml:space="preserve">Leonardo Aderaldo Vargas, </w:t>
+      </w:r>
       <w:r>
         <w:rPr>
           <w:rFonts w:ascii="Times New Roman" w:eastAsia="Times New Roman" w:hAnsi="Times New Roman" w:cs="Times New Roman"/>
           <w:sz w:val="24"/>
           <w:szCs w:val="24"/>
         </w:rPr>
-        <w:t>Botura</w:t>
-      </w:r>
-      <w:proofErr w:type="spellEnd"/>
+        <w:t xml:space="preserve">Prof. Dr. Leopoldo André </w:t>
+      </w:r>
+      <w:proofErr w:type="spellStart"/>
       <w:r>
         <w:rPr>
           <w:rFonts w:ascii="Times New Roman" w:eastAsia="Times New Roman" w:hAnsi="Times New Roman" w:cs="Times New Roman"/>
           <w:sz w:val="24"/>
           <w:szCs w:val="24"/>
         </w:rPr>
-        <w:t xml:space="preserve"> Junior, Prof. Dr. Leopoldo André </w:t>
-      </w:r>
-      <w:proofErr w:type="spellStart"/>
+        <w:t>Lusquino</w:t>
+      </w:r>
+      <w:proofErr w:type="spellEnd"/>
       <w:r>
         <w:rPr>
           <w:rFonts w:ascii="Times New Roman" w:eastAsia="Times New Roman" w:hAnsi="Times New Roman" w:cs="Times New Roman"/>
           <w:sz w:val="24"/>
           <w:szCs w:val="24"/>
         </w:rPr>
-        <w:t>Lusquino</w:t>
-      </w:r>
-      <w:proofErr w:type="spellEnd"/>
-      <w:r>
+        <w:t xml:space="preserve"> Filho </w:t>
+      </w:r>
+    </w:p>
+    <w:p>
+      <w:pPr>
+        <w:jc w:val="center"/>
         <w:rPr>
           <w:rFonts w:ascii="Times New Roman" w:eastAsia="Times New Roman" w:hAnsi="Times New Roman" w:cs="Times New Roman"/>
           <w:sz w:val="24"/>
           <w:szCs w:val="24"/>
         </w:rPr>
-        <w:t xml:space="preserve"> Filho </w:t>
+      </w:pPr>
+      <w:r>
+        <w:rPr>
+          <w:rFonts w:ascii="Times New Roman" w:eastAsia="Times New Roman" w:hAnsi="Times New Roman" w:cs="Times New Roman"/>
+          <w:sz w:val="24"/>
+          <w:szCs w:val="24"/>
+        </w:rPr>
+        <w:t xml:space="preserve">Prof. Dr. Galdenoro </w:t>
+      </w:r>
+      <w:proofErr w:type="spellStart"/>
+      <w:r>
+        <w:rPr>
+          <w:rFonts w:ascii="Times New Roman" w:eastAsia="Times New Roman" w:hAnsi="Times New Roman" w:cs="Times New Roman"/>
+          <w:sz w:val="24"/>
+          <w:szCs w:val="24"/>
+        </w:rPr>
+        <w:t>Botura</w:t>
+      </w:r>
+      <w:proofErr w:type="spellEnd"/>
+      <w:r>
+        <w:rPr>
+          <w:rFonts w:ascii="Times New Roman" w:eastAsia="Times New Roman" w:hAnsi="Times New Roman" w:cs="Times New Roman"/>
+          <w:sz w:val="24"/>
+          <w:szCs w:val="24"/>
+        </w:rPr>
+        <w:t xml:space="preserve"> Junior </w:t>
       </w:r>
     </w:p>
     <w:p>
@@ -836,6 +862,7 @@
       <w:r>
         <w:rPr>
           <w:rFonts w:ascii="Times New Roman" w:eastAsia="Times New Roman" w:hAnsi="Times New Roman" w:cs="Times New Roman"/>
+          <w:noProof/>
           <w:sz w:val="22"/>
           <w:szCs w:val="22"/>
         </w:rPr>
@@ -1974,7 +2001,39 @@
           <w:sz w:val="22"/>
           <w:szCs w:val="22"/>
         </w:rPr>
-        <w:t xml:space="preserve"> – Métodos Ensemble são projetos para combinarem diversos preditores fracos de forma a criar um preditor forte e robusto. Neste trabalho, abordou-se os métodos de </w:t>
+        <w:t xml:space="preserve"> – Métodos Ensemble são </w:t>
+      </w:r>
+      <w:r>
+        <w:rPr>
+          <w:rFonts w:ascii="Times New Roman" w:eastAsia="Times New Roman" w:hAnsi="Times New Roman" w:cs="Times New Roman"/>
+          <w:sz w:val="22"/>
+          <w:szCs w:val="22"/>
+        </w:rPr>
+        <w:t>algoritmos</w:t>
+      </w:r>
+      <w:r>
+        <w:rPr>
+          <w:rFonts w:ascii="Times New Roman" w:eastAsia="Times New Roman" w:hAnsi="Times New Roman" w:cs="Times New Roman"/>
+          <w:sz w:val="22"/>
+          <w:szCs w:val="22"/>
+        </w:rPr>
+        <w:t xml:space="preserve"> </w:t>
+      </w:r>
+      <w:r>
+        <w:rPr>
+          <w:rFonts w:ascii="Times New Roman" w:eastAsia="Times New Roman" w:hAnsi="Times New Roman" w:cs="Times New Roman"/>
+          <w:sz w:val="22"/>
+          <w:szCs w:val="22"/>
+        </w:rPr>
+        <w:t>que combinam</w:t>
+      </w:r>
+      <w:r>
+        <w:rPr>
+          <w:rFonts w:ascii="Times New Roman" w:eastAsia="Times New Roman" w:hAnsi="Times New Roman" w:cs="Times New Roman"/>
+          <w:sz w:val="22"/>
+          <w:szCs w:val="22"/>
+        </w:rPr>
+        <w:t xml:space="preserve"> diversos preditores fracos de forma a criar um preditor forte e robusto. Neste trabalho, abordou-se os métodos de </w:t>
       </w:r>
       <w:proofErr w:type="spellStart"/>
       <w:r>
@@ -2195,7 +2254,71 @@
           <w:sz w:val="22"/>
           <w:szCs w:val="22"/>
         </w:rPr>
-        <w:t xml:space="preserve">     Uma Matriz de Confusão é uma matriz quadrada utilizada para comparar os valores preditos do modelo com os valores reais. Durante a classificação de um elemento, há quatro situações possíveis, sendo elas Verdadeiro Negativo, Verdadeiro Positivo, Falso Negativo e Falso Positivos. Pode-se avaliar a quantidade de cada um desses indicadores e, consequentemente, a performance de um modelo de classificação a partir das seguintes métricas: </w:t>
+        <w:t xml:space="preserve">     Uma Matriz de Confusão é uma matriz quadrada utilizada para comparar os valores preditos do modelo com os valores reais. Durante a classificação de um elemento, há quatro situações possíveis, sendo elas Verdadeiro Negativo</w:t>
+      </w:r>
+      <w:r>
+        <w:rPr>
+          <w:rFonts w:ascii="Times New Roman" w:eastAsia="Times New Roman" w:hAnsi="Times New Roman" w:cs="Times New Roman"/>
+          <w:sz w:val="22"/>
+          <w:szCs w:val="22"/>
+        </w:rPr>
+        <w:t xml:space="preserve"> (VN)</w:t>
+      </w:r>
+      <w:r>
+        <w:rPr>
+          <w:rFonts w:ascii="Times New Roman" w:eastAsia="Times New Roman" w:hAnsi="Times New Roman" w:cs="Times New Roman"/>
+          <w:sz w:val="22"/>
+          <w:szCs w:val="22"/>
+        </w:rPr>
+        <w:t>, Verdadeiro Positivo</w:t>
+      </w:r>
+      <w:r>
+        <w:rPr>
+          <w:rFonts w:ascii="Times New Roman" w:eastAsia="Times New Roman" w:hAnsi="Times New Roman" w:cs="Times New Roman"/>
+          <w:sz w:val="22"/>
+          <w:szCs w:val="22"/>
+        </w:rPr>
+        <w:t xml:space="preserve"> (VP)</w:t>
+      </w:r>
+      <w:r>
+        <w:rPr>
+          <w:rFonts w:ascii="Times New Roman" w:eastAsia="Times New Roman" w:hAnsi="Times New Roman" w:cs="Times New Roman"/>
+          <w:sz w:val="22"/>
+          <w:szCs w:val="22"/>
+        </w:rPr>
+        <w:t>, Falso Negativo</w:t>
+      </w:r>
+      <w:r>
+        <w:rPr>
+          <w:rFonts w:ascii="Times New Roman" w:eastAsia="Times New Roman" w:hAnsi="Times New Roman" w:cs="Times New Roman"/>
+          <w:sz w:val="22"/>
+          <w:szCs w:val="22"/>
+        </w:rPr>
+        <w:t xml:space="preserve"> (FN)</w:t>
+      </w:r>
+      <w:r>
+        <w:rPr>
+          <w:rFonts w:ascii="Times New Roman" w:eastAsia="Times New Roman" w:hAnsi="Times New Roman" w:cs="Times New Roman"/>
+          <w:sz w:val="22"/>
+          <w:szCs w:val="22"/>
+        </w:rPr>
+        <w:t xml:space="preserve"> e Falso Positivos</w:t>
+      </w:r>
+      <w:r>
+        <w:rPr>
+          <w:rFonts w:ascii="Times New Roman" w:eastAsia="Times New Roman" w:hAnsi="Times New Roman" w:cs="Times New Roman"/>
+          <w:sz w:val="22"/>
+          <w:szCs w:val="22"/>
+        </w:rPr>
+        <w:t xml:space="preserve"> (FP)</w:t>
+      </w:r>
+      <w:r>
+        <w:rPr>
+          <w:rFonts w:ascii="Times New Roman" w:eastAsia="Times New Roman" w:hAnsi="Times New Roman" w:cs="Times New Roman"/>
+          <w:sz w:val="22"/>
+          <w:szCs w:val="22"/>
+        </w:rPr>
+        <w:t xml:space="preserve">. Pode-se avaliar a quantidade de cada um desses indicadores e, consequentemente, a performance de um modelo de classificação a partir das seguintes métricas: </w:t>
       </w:r>
     </w:p>
     <w:p>
@@ -2452,7 +2575,15 @@
           <w:sz w:val="22"/>
           <w:szCs w:val="22"/>
         </w:rPr>
-        <w:t xml:space="preserve"> – A curva ROC é uma representação gráfica da taxa de VP em função da taxa de FP para diferentes pontos de corte em um modelo de classificação. A partir dessa curva criada, pode-se calcular a área sob a curva (AUC), onde um valor maior indica melhor desempenho do modelo. O intuito da AUC é avaliar o quão bem o modelo classifica ambas as classes.</w:t>
+        <w:t xml:space="preserve"> – A curva ROC é uma representação gráfica da taxa de VP em função da taxa de FP para diferentes pontos de corte em um modelo de classificação. A partir dessa curva criada, pode-se calcular a área sob a curva (AUC), onde um valor maior indica melhor desempenho do modelo. O intuito da AUC é avaliar o </w:t>
+      </w:r>
+      <w:r>
+        <w:rPr>
+          <w:rFonts w:ascii="Times New Roman" w:eastAsia="Times New Roman" w:hAnsi="Times New Roman" w:cs="Times New Roman"/>
+          <w:sz w:val="22"/>
+          <w:szCs w:val="22"/>
+        </w:rPr>
+        <w:t>quão bem o modelo classifica ambas as classes.</w:t>
       </w:r>
     </w:p>
     <w:p>
@@ -2483,7 +2614,7 @@
     </w:p>
     <w:p>
       <w:pPr>
-        <w:ind w:firstLine="360"/>
+        <w:jc w:val="center"/>
         <w:rPr>
           <w:rFonts w:ascii="Times New Roman" w:eastAsia="Times New Roman" w:hAnsi="Times New Roman" w:cs="Times New Roman"/>
           <w:b/>
@@ -2493,40 +2624,50 @@
       </w:pPr>
       <w:r>
         <w:rPr>
-          <w:rFonts w:ascii="Times New Roman" w:eastAsia="Times New Roman" w:hAnsi="Times New Roman" w:cs="Times New Roman"/>
           <w:noProof/>
-          <w:sz w:val="24"/>
-          <w:szCs w:val="24"/>
         </w:rPr>
         <w:drawing>
-          <wp:inline distT="0" distB="0" distL="0" distR="0" wp14:anchorId="792525C1" wp14:editId="212645F1">
-            <wp:extent cx="2939415" cy="1369132"/>
-            <wp:effectExtent l="0" t="0" r="0" b="0"/>
-            <wp:docPr id="3" name="image6.png"/>
-            <wp:cNvGraphicFramePr/>
+          <wp:inline distT="0" distB="0" distL="0" distR="0" wp14:anchorId="663A7FF1" wp14:editId="746A3A93">
+            <wp:extent cx="1821069" cy="1295289"/>
+            <wp:effectExtent l="0" t="0" r="8255" b="635"/>
+            <wp:docPr id="1170274629" name="Imagem 3" descr="undefined"/>
+            <wp:cNvGraphicFramePr>
+              <a:graphicFrameLocks xmlns:a="http://schemas.openxmlformats.org/drawingml/2006/main" noChangeAspect="1"/>
+            </wp:cNvGraphicFramePr>
             <a:graphic xmlns:a="http://schemas.openxmlformats.org/drawingml/2006/main">
               <a:graphicData uri="http://schemas.openxmlformats.org/drawingml/2006/picture">
                 <pic:pic xmlns:pic="http://schemas.openxmlformats.org/drawingml/2006/picture">
                   <pic:nvPicPr>
-                    <pic:cNvPr id="0" name="image6.png"/>
-                    <pic:cNvPicPr preferRelativeResize="0"/>
+                    <pic:cNvPr id="0" name="Picture 8" descr="undefined"/>
+                    <pic:cNvPicPr>
+                      <a:picLocks noChangeAspect="1" noChangeArrowheads="1"/>
+                    </pic:cNvPicPr>
                   </pic:nvPicPr>
                   <pic:blipFill>
-                    <a:blip r:embed="rId8"/>
+                    <a:blip r:embed="rId8" cstate="print">
+                      <a:extLst>
+                        <a:ext uri="{28A0092B-C50C-407E-A947-70E740481C1C}">
+                          <a14:useLocalDpi xmlns:a14="http://schemas.microsoft.com/office/drawing/2010/main" val="0"/>
+                        </a:ext>
+                      </a:extLst>
+                    </a:blip>
                     <a:srcRect/>
                     <a:stretch>
                       <a:fillRect/>
                     </a:stretch>
                   </pic:blipFill>
-                  <pic:spPr>
+                  <pic:spPr bwMode="auto">
                     <a:xfrm>
                       <a:off x="0" y="0"/>
-                      <a:ext cx="2939415" cy="1369132"/>
+                      <a:ext cx="1827429" cy="1299813"/>
                     </a:xfrm>
                     <a:prstGeom prst="rect">
                       <a:avLst/>
                     </a:prstGeom>
-                    <a:ln/>
+                    <a:noFill/>
+                    <a:ln>
+                      <a:noFill/>
+                    </a:ln>
                   </pic:spPr>
                 </pic:pic>
               </a:graphicData>
@@ -2568,35 +2709,13 @@
         <w:rPr>
           <w:rFonts w:ascii="Times New Roman" w:eastAsia="Times New Roman" w:hAnsi="Times New Roman" w:cs="Times New Roman"/>
           <w:i/>
+          <w:iCs/>
           <w:color w:val="000000"/>
           <w:sz w:val="18"/>
           <w:szCs w:val="18"/>
           <w:lang w:val="en-US"/>
         </w:rPr>
-        <w:t>BRUCE, Peter; BRUCE Andrew. Practical statistics for data scientists</w:t>
-      </w:r>
-      <w:r>
-        <w:rPr>
-          <w:rFonts w:ascii="Times New Roman" w:eastAsia="Times New Roman" w:hAnsi="Times New Roman" w:cs="Times New Roman"/>
-          <w:b/>
-          <w:i/>
-          <w:color w:val="000000"/>
-          <w:sz w:val="18"/>
-          <w:szCs w:val="18"/>
-          <w:lang w:val="en-US"/>
-        </w:rPr>
-        <w:t xml:space="preserve">. </w:t>
-      </w:r>
-      <w:r>
-        <w:rPr>
-          <w:rFonts w:ascii="Times New Roman" w:eastAsia="Times New Roman" w:hAnsi="Times New Roman" w:cs="Times New Roman"/>
-          <w:i/>
-          <w:color w:val="000000"/>
-          <w:sz w:val="18"/>
-          <w:szCs w:val="18"/>
-          <w:lang w:val="en-US"/>
-        </w:rPr>
-        <w:t>p.204, fig. 5-6; p.206, fig. 5-7</w:t>
+        <w:t>Receiver operating characteristic. Disponível em: https://en.wikipedia.org/wiki/Receiver_operating_characteristic</w:t>
       </w:r>
     </w:p>
     <w:p>
@@ -3838,7 +3957,23 @@
           <w:sz w:val="22"/>
           <w:szCs w:val="22"/>
         </w:rPr>
-        <w:t>Em relação as métricas de negócio, definiu-se uma metodologia capaz de estimar o impacto financeiro de cada tipo de erro e acerto. Um Verdadeiro Negativo (VN) corresponde ao cliente adimplente classificado corretamente, dessa forma, representa um lucro do valor de exposição somado aos juros; um FN corresponde ao cliente inadimplente classificado incorretamente, sendo assim, representa a perda do valor de exposição; um FP corresponde ao cliente adimplente classificado incorretamente, portanto, não tem ganhos nem perdas; e um VP é o cliente inadimplente classificado corretamente, logo, também não tem ganhos nem perdas. A partir dessa regra, criou-se a equação para cálculo do retorno financeiro, bem como a estimativa de lucro em relação ao valor total de exposição</w:t>
+        <w:t xml:space="preserve">Em relação as métricas de negócio, definiu-se uma metodologia capaz de estimar o impacto financeiro de cada tipo de erro e acerto. Um </w:t>
+      </w:r>
+      <w:r>
+        <w:rPr>
+          <w:rFonts w:ascii="Times New Roman" w:eastAsia="Times New Roman" w:hAnsi="Times New Roman" w:cs="Times New Roman"/>
+          <w:sz w:val="22"/>
+          <w:szCs w:val="22"/>
+        </w:rPr>
+        <w:t>VN</w:t>
+      </w:r>
+      <w:r>
+        <w:rPr>
+          <w:rFonts w:ascii="Times New Roman" w:eastAsia="Times New Roman" w:hAnsi="Times New Roman" w:cs="Times New Roman"/>
+          <w:sz w:val="22"/>
+          <w:szCs w:val="22"/>
+        </w:rPr>
+        <w:t xml:space="preserve"> corresponde ao cliente adimplente classificado corretamente, dessa forma, representa um lucro do valor de exposição somado aos juros; um FN corresponde ao cliente inadimplente classificado incorretamente, sendo assim, representa a perda do valor de exposição; um FP corresponde ao cliente adimplente classificado incorretamente, portanto, não tem ganhos nem perdas; e um VP é o cliente inadimplente classificado corretamente, logo, também não tem ganhos nem perdas. A partir dessa regra, criou-se a equação para cálculo do retorno financeiro, bem como a estimativa de lucro em relação ao valor total de exposição</w:t>
       </w:r>
       <w:r>
         <w:rPr>
@@ -4072,15 +4207,7 @@
             <w:sz w:val="18"/>
             <w:szCs w:val="18"/>
           </w:rPr>
-          <m:t xml:space="preserve"> </m:t>
-        </m:r>
-        <m:r>
-          <w:rPr>
-            <w:rFonts w:ascii="Cambria Math" w:hAnsi="Cambria Math"/>
-            <w:sz w:val="18"/>
-            <w:szCs w:val="18"/>
-          </w:rPr>
-          <m:t xml:space="preserve">  </m:t>
+          <m:t xml:space="preserve">   </m:t>
         </m:r>
       </m:oMath>
       <w:r>
@@ -4119,23 +4246,7 @@
               <w:sz w:val="18"/>
               <w:szCs w:val="18"/>
             </w:rPr>
-            <m:t>R</m:t>
-          </m:r>
-          <m:r>
-            <w:rPr>
-              <w:rFonts w:ascii="Cambria Math" w:eastAsia="Cambria Math" w:hAnsi="Cambria Math" w:cs="Cambria Math"/>
-              <w:sz w:val="18"/>
-              <w:szCs w:val="18"/>
-            </w:rPr>
-            <m:t>F=</m:t>
-          </m:r>
-          <m:r>
-            <w:rPr>
-              <w:rFonts w:ascii="Cambria Math" w:eastAsia="Cambria Math" w:hAnsi="Cambria Math" w:cs="Cambria Math"/>
-              <w:sz w:val="18"/>
-              <w:szCs w:val="18"/>
-            </w:rPr>
-            <m:t>VN*</m:t>
+            <m:t>RF=VN*</m:t>
           </m:r>
           <m:d>
             <m:dPr>
@@ -4164,15 +4275,7 @@
               <w:sz w:val="18"/>
               <w:szCs w:val="18"/>
             </w:rPr>
-            <m:t>-Qt FN*Exposição</m:t>
-          </m:r>
-          <m:r>
-            <w:rPr>
-              <w:rFonts w:ascii="Cambria Math" w:eastAsia="Cambria Math" w:hAnsi="Cambria Math" w:cs="Cambria Math"/>
-              <w:sz w:val="18"/>
-              <w:szCs w:val="18"/>
-            </w:rPr>
-            <m:t xml:space="preserve"> (IV)</m:t>
+            <m:t>-Qt FN*Exposição (IV)</m:t>
           </m:r>
         </m:oMath>
       </m:oMathPara>
@@ -4465,7 +4568,7 @@
           <w:sz w:val="22"/>
           <w:szCs w:val="22"/>
         </w:rPr>
-        <w:t xml:space="preserve"> é uma medida estatística muito consolidada em risco de crédito, pois é eficaz e </w:t>
+        <w:t xml:space="preserve"> é uma medida estatística muito consolidada em risco de crédito, pois é eficaz e fácil de ser entendida. Basicamente, o WOE avalia a </w:t>
       </w:r>
       <w:r>
         <w:rPr>
@@ -4474,7 +4577,7 @@
           <w:szCs w:val="22"/>
         </w:rPr>
         <w:lastRenderedPageBreak/>
-        <w:t>fácil de ser entendida. Basicamente, o WOE avalia a força da associação de uma classe com a variável alvo.</w:t>
+        <w:t>força da associação de uma classe com a variável alvo.</w:t>
       </w:r>
       <w:r>
         <w:rPr>
@@ -4643,13 +4746,7 @@
             <w:rPr>
               <w:rFonts w:ascii="Cambria Math" w:hAnsi="Cambria Math"/>
             </w:rPr>
-            <m:t xml:space="preserve"> (VI)</m:t>
-          </m:r>
-          <m:r>
-            <w:rPr>
-              <w:rFonts w:ascii="Cambria Math" w:hAnsi="Cambria Math"/>
-            </w:rPr>
-            <m:t xml:space="preserve"> </m:t>
+            <m:t xml:space="preserve"> (VI) </m:t>
           </m:r>
         </m:oMath>
       </m:oMathPara>
@@ -5630,13 +5727,7 @@
             <w:rPr>
               <w:rFonts w:ascii="Cambria Math" w:hAnsi="Cambria Math"/>
             </w:rPr>
-            <m:t xml:space="preserve"> </m:t>
-          </m:r>
-          <m:r>
-            <w:rPr>
-              <w:rFonts w:ascii="Cambria Math" w:hAnsi="Cambria Math"/>
-            </w:rPr>
-            <m:t>(VII)</m:t>
+            <m:t xml:space="preserve"> (VII)</m:t>
           </m:r>
         </m:oMath>
       </m:oMathPara>
@@ -16446,6 +16537,61 @@
           <w:szCs w:val="22"/>
         </w:rPr>
         <w:t>/10482/42580&gt;. Acesso em: 31 de janeiro de 2024.</w:t>
+      </w:r>
+    </w:p>
+    <w:p>
+      <w:pPr>
+        <w:widowControl/>
+        <w:shd w:val="clear" w:color="auto" w:fill="FFFFFF"/>
+        <w:tabs>
+          <w:tab w:val="left" w:pos="916"/>
+          <w:tab w:val="left" w:pos="1832"/>
+          <w:tab w:val="left" w:pos="2748"/>
+          <w:tab w:val="left" w:pos="3664"/>
+          <w:tab w:val="left" w:pos="4580"/>
+          <w:tab w:val="left" w:pos="5496"/>
+          <w:tab w:val="left" w:pos="6412"/>
+          <w:tab w:val="left" w:pos="7328"/>
+          <w:tab w:val="left" w:pos="8244"/>
+          <w:tab w:val="left" w:pos="9160"/>
+          <w:tab w:val="left" w:pos="10076"/>
+          <w:tab w:val="left" w:pos="10992"/>
+          <w:tab w:val="left" w:pos="11908"/>
+          <w:tab w:val="left" w:pos="12824"/>
+          <w:tab w:val="left" w:pos="13740"/>
+          <w:tab w:val="left" w:pos="14656"/>
+        </w:tabs>
+        <w:rPr>
+          <w:rFonts w:ascii="Times New Roman" w:eastAsia="Times New Roman" w:hAnsi="Times New Roman" w:cs="Times New Roman"/>
+          <w:sz w:val="22"/>
+          <w:szCs w:val="22"/>
+        </w:rPr>
+      </w:pPr>
+      <w:r>
+        <w:rPr>
+          <w:rFonts w:ascii="Times New Roman" w:eastAsia="Times New Roman" w:hAnsi="Times New Roman" w:cs="Times New Roman"/>
+          <w:sz w:val="22"/>
+          <w:szCs w:val="22"/>
+        </w:rPr>
+        <w:t xml:space="preserve">[43] </w:t>
+      </w:r>
+      <w:r>
+        <w:rPr>
+          <w:rFonts w:ascii="Times New Roman" w:eastAsia="Times New Roman" w:hAnsi="Times New Roman" w:cs="Times New Roman"/>
+          <w:b/>
+          <w:bCs/>
+          <w:sz w:val="22"/>
+          <w:szCs w:val="22"/>
+        </w:rPr>
+        <w:t>RECEIVER OPERATING CHARACTERISTIC</w:t>
+      </w:r>
+      <w:r>
+        <w:rPr>
+          <w:rFonts w:ascii="Times New Roman" w:eastAsia="Times New Roman" w:hAnsi="Times New Roman" w:cs="Times New Roman"/>
+          <w:sz w:val="22"/>
+          <w:szCs w:val="22"/>
+        </w:rPr>
+        <w:t>. Disponível em: &lt; https://en.wikipedia.org/wiki/Receiver_operating_characteristic&gt;. Acesso em: 31 de janeiro de 2024.</w:t>
       </w:r>
     </w:p>
     <w:p>

</xml_diff>